<commit_message>
Update Compare_tabel.docx with delete something
</commit_message>
<xml_diff>
--- a/Compare_tabel.docx
+++ b/Compare_tabel.docx
@@ -1755,19 +1755,6 @@
         <w:rPr>
           <w:rFonts w:hint="eastAsia"/>
         </w:rPr>
-        <w:t>环境配置：GPU：RTX GeForce 4070super 12GB  CUDA：12.1  Pytorch：2.4.1</w:t>
-      </w:r>
-    </w:p>
-    <w:p>
-      <w:pPr>
-        <w:rPr>
-          <w:rFonts w:hint="eastAsia"/>
-        </w:rPr>
-      </w:pPr>
-      <w:r>
-        <w:rPr>
-          <w:rFonts w:hint="eastAsia"/>
-        </w:rPr>
         <w:t>每个模型epoch=10，batch_size=128</w:t>
       </w:r>
       <w:r>
@@ -1903,26 +1890,20 @@
         <w:rPr>
           <w:rFonts w:hint="eastAsia"/>
         </w:rPr>
-        <w:t>在不会出现</w:t>
-      </w:r>
+        <w:t>在不会出现过拟合的情况下准确率是最高的。</w:t>
+      </w:r>
+    </w:p>
+    <w:p>
+      <w:pPr>
+        <w:rPr>
+          <w:rFonts w:hint="eastAsia"/>
+        </w:rPr>
+      </w:pPr>
       <w:r>
         <w:rPr>
           <w:rFonts w:hint="eastAsia"/>
         </w:rPr>
         <w:lastRenderedPageBreak/>
-        <w:t>过拟合的情况下准确率是最高的。</w:t>
-      </w:r>
-    </w:p>
-    <w:p>
-      <w:pPr>
-        <w:rPr>
-          <w:rFonts w:hint="eastAsia"/>
-        </w:rPr>
-      </w:pPr>
-      <w:r>
-        <w:rPr>
-          <w:rFonts w:hint="eastAsia"/>
-        </w:rPr>
         <w:t>全局来看，SGD优化器的性能相对稳健，Adam若设置好学习率，它的效果上限是最高的。</w:t>
       </w:r>
     </w:p>
@@ -2439,31 +2420,31 @@
         </w:rPr>
       </w:pPr>
       <w:r>
+        <w:t>因此，</w:t>
+      </w:r>
+      <w:r>
+        <w:rPr>
+          <w:b/>
+          <w:bCs/>
+        </w:rPr>
+        <w:t>同一个模型在干净数据上表现更好 → val acc &gt; train acc</w:t>
+      </w:r>
+    </w:p>
+    <w:p>
+      <w:pPr>
+        <w:rPr>
+          <w:rFonts w:hint="eastAsia"/>
+          <w:b/>
+          <w:bCs/>
+          <w:color w:val="FF0000"/>
+        </w:rPr>
+      </w:pPr>
+      <w:r>
+        <w:rPr>
+          <w:rFonts w:hint="eastAsia"/>
+          <w:color w:val="FF0000"/>
+        </w:rPr>
         <w:lastRenderedPageBreak/>
-        <w:t>因此，</w:t>
-      </w:r>
-      <w:r>
-        <w:rPr>
-          <w:b/>
-          <w:bCs/>
-        </w:rPr>
-        <w:t>同一个模型在干净数据上表现更好 → val acc &gt; train acc</w:t>
-      </w:r>
-    </w:p>
-    <w:p>
-      <w:pPr>
-        <w:rPr>
-          <w:rFonts w:hint="eastAsia"/>
-          <w:b/>
-          <w:bCs/>
-          <w:color w:val="FF0000"/>
-        </w:rPr>
-      </w:pPr>
-      <w:r>
-        <w:rPr>
-          <w:rFonts w:hint="eastAsia"/>
-          <w:color w:val="FF0000"/>
-        </w:rPr>
         <w:t>（2）</w:t>
       </w:r>
       <w:r>

</xml_diff>